<commit_message>
tasks added for prediction
</commit_message>
<xml_diff>
--- a/Arhitecture/Project plan/Prediction/tasks.docx
+++ b/Arhitecture/Project plan/Prediction/tasks.docx
@@ -25,6 +25,7 @@
     <w:p>
       <w:pPr>
         <w:rPr>
+          <w:color w:val="FF0000"/>
           <w:lang w:val="en-US"/>
         </w:rPr>
       </w:pPr>
@@ -34,6 +35,72 @@
         </w:rPr>
         <w:t>Task 1.1.</w:t>
       </w:r>
+      <w:r>
+        <w:rPr>
+          <w:lang w:val="en-US"/>
+        </w:rPr>
+        <w:t xml:space="preserve"> Assigned to: </w:t>
+      </w:r>
+      <w:proofErr w:type="spellStart"/>
+      <w:r>
+        <w:rPr>
+          <w:b/>
+          <w:lang w:val="en-US"/>
+        </w:rPr>
+        <w:t>Mihnea</w:t>
+      </w:r>
+      <w:proofErr w:type="spellEnd"/>
+      <w:r>
+        <w:rPr>
+          <w:b/>
+          <w:lang w:val="en-US"/>
+        </w:rPr>
+        <w:t xml:space="preserve"> </w:t>
+      </w:r>
+      <w:proofErr w:type="spellStart"/>
+      <w:r>
+        <w:rPr>
+          <w:b/>
+          <w:lang w:val="en-US"/>
+        </w:rPr>
+        <w:t>Corodescu</w:t>
+      </w:r>
+      <w:proofErr w:type="spellEnd"/>
+      <w:r>
+        <w:rPr>
+          <w:lang w:val="en-US"/>
+        </w:rPr>
+        <w:t xml:space="preserve"> &amp;&amp; </w:t>
+      </w:r>
+      <w:r>
+        <w:rPr>
+          <w:b/>
+          <w:lang w:val="en-US"/>
+        </w:rPr>
+        <w:t xml:space="preserve">Eugen </w:t>
+      </w:r>
+      <w:proofErr w:type="spellStart"/>
+      <w:r>
+        <w:rPr>
+          <w:b/>
+          <w:lang w:val="en-US"/>
+        </w:rPr>
+        <w:t>Gavrilovici</w:t>
+      </w:r>
+      <w:proofErr w:type="spellEnd"/>
+      <w:r>
+        <w:rPr>
+          <w:lang w:val="en-US"/>
+        </w:rPr>
+        <w:t xml:space="preserve">, </w:t>
+      </w:r>
+      <w:r>
+        <w:rPr>
+          <w:color w:val="FF0000"/>
+          <w:lang w:val="en-US"/>
+        </w:rPr>
+        <w:t>Deadline: 3 December, 23:59.</w:t>
+      </w:r>
     </w:p>
     <w:p>
       <w:pPr>
@@ -221,7 +288,7 @@
           <w:lang w:val="en-US"/>
         </w:rPr>
         <w:drawing>
-          <wp:inline distT="0" distB="0" distL="0" distR="0" wp14:anchorId="7B775EC9" wp14:editId="2D7C4E24">
+          <wp:inline distT="0" distB="0" distL="0" distR="0" wp14:anchorId="421570D5" wp14:editId="4B967F55">
             <wp:extent cx="3124200" cy="2738164"/>
             <wp:effectExtent l="0" t="0" r="0" b="5080"/>
             <wp:docPr id="1" name="Picture 1"/>
@@ -268,6 +335,8 @@
         </w:rPr>
         <w:tab/>
       </w:r>
+      <w:bookmarkStart w:id="0" w:name="_GoBack"/>
+      <w:bookmarkEnd w:id="0"/>
     </w:p>
     <w:p>
       <w:pPr>
@@ -281,7 +350,6 @@
         </w:rPr>
         <w:tab/>
       </w:r>
-      <w:bookmarkStart w:id="0" w:name="_GoBack"/>
       <w:proofErr w:type="spellStart"/>
       <w:r>
         <w:rPr>
@@ -294,14 +362,7 @@
         <w:rPr>
           <w:lang w:val="en-US"/>
         </w:rPr>
-        <w:t xml:space="preserve"> </w:t>
-      </w:r>
-      <w:bookmarkEnd w:id="0"/>
-      <w:r>
-        <w:rPr>
-          <w:lang w:val="en-US"/>
-        </w:rPr>
-        <w:t xml:space="preserve">task </w:t>
+        <w:t xml:space="preserve"> task </w:t>
       </w:r>
       <w:proofErr w:type="spellStart"/>
       <w:r>
@@ -651,7 +712,7 @@
           <w:lang w:val="en-US"/>
         </w:rPr>
         <w:drawing>
-          <wp:inline distT="0" distB="0" distL="0" distR="0">
+          <wp:inline distT="0" distB="0" distL="0" distR="0" wp14:anchorId="679FC58E" wp14:editId="776AC514">
             <wp:extent cx="5756910" cy="3326130"/>
             <wp:effectExtent l="0" t="0" r="0" b="1270"/>
             <wp:docPr id="2" name="Picture 2"/>
@@ -739,7 +800,7 @@
           <w:lang w:val="en-US"/>
         </w:rPr>
         <w:drawing>
-          <wp:inline distT="0" distB="0" distL="0" distR="0">
+          <wp:inline distT="0" distB="0" distL="0" distR="0" wp14:anchorId="56179111" wp14:editId="61251C4E">
             <wp:extent cx="5756910" cy="320040"/>
             <wp:effectExtent l="0" t="0" r="0" b="0"/>
             <wp:docPr id="3" name="Picture 3"/>
@@ -799,6 +860,7 @@
         <w:rPr>
           <w:lang w:val="en-US"/>
         </w:rPr>
+        <w:lastRenderedPageBreak/>
         <w:t>Pentru</w:t>
       </w:r>
       <w:proofErr w:type="spellEnd"/>
@@ -955,13 +1017,105 @@
           <w:lang w:val="en-US"/>
         </w:rPr>
       </w:pPr>
-      <w:r>
-        <w:rPr>
-          <w:lang w:val="en-US"/>
-        </w:rPr>
-        <w:lastRenderedPageBreak/>
+    </w:p>
+    <w:p>
+      <w:pPr>
+        <w:rPr>
+          <w:color w:val="FF0000"/>
+          <w:lang w:val="en-US"/>
+        </w:rPr>
+      </w:pPr>
+      <w:r>
+        <w:rPr>
+          <w:lang w:val="en-US"/>
+        </w:rPr>
         <w:t xml:space="preserve">Task 1.2 </w:t>
       </w:r>
+      <w:r>
+        <w:rPr>
+          <w:lang w:val="en-US"/>
+        </w:rPr>
+        <w:t xml:space="preserve">Assigned to </w:t>
+      </w:r>
+      <w:proofErr w:type="spellStart"/>
+      <w:r>
+        <w:rPr>
+          <w:b/>
+          <w:lang w:val="en-US"/>
+        </w:rPr>
+        <w:t>Ninicu</w:t>
+      </w:r>
+      <w:proofErr w:type="spellEnd"/>
+      <w:r>
+        <w:rPr>
+          <w:b/>
+          <w:lang w:val="en-US"/>
+        </w:rPr>
+        <w:t xml:space="preserve"> Cristian</w:t>
+      </w:r>
+      <w:r>
+        <w:rPr>
+          <w:lang w:val="en-US"/>
+        </w:rPr>
+        <w:t xml:space="preserve"> &amp;&amp; </w:t>
+      </w:r>
+      <w:proofErr w:type="spellStart"/>
+      <w:r>
+        <w:rPr>
+          <w:b/>
+          <w:lang w:val="en-US"/>
+        </w:rPr>
+        <w:t>Toma</w:t>
+      </w:r>
+      <w:proofErr w:type="spellEnd"/>
+      <w:r>
+        <w:rPr>
+          <w:b/>
+          <w:lang w:val="en-US"/>
+        </w:rPr>
+        <w:t xml:space="preserve"> Marius Andrei</w:t>
+      </w:r>
+      <w:r>
+        <w:rPr>
+          <w:lang w:val="en-US"/>
+        </w:rPr>
+        <w:t>, Deadline</w:t>
+      </w:r>
+      <w:proofErr w:type="gramStart"/>
+      <w:r>
+        <w:rPr>
+          <w:lang w:val="en-US"/>
+        </w:rPr>
+        <w:t xml:space="preserve">: </w:t>
+      </w:r>
+      <w:r>
+        <w:rPr>
+          <w:lang w:val="en-US"/>
+        </w:rPr>
+        <w:t>,</w:t>
+      </w:r>
+      <w:proofErr w:type="gramEnd"/>
+      <w:r>
+        <w:rPr>
+          <w:lang w:val="en-US"/>
+        </w:rPr>
+        <w:t xml:space="preserve"> </w:t>
+      </w:r>
+      <w:r>
+        <w:rPr>
+          <w:color w:val="FF0000"/>
+          <w:lang w:val="en-US"/>
+        </w:rPr>
+        <w:t>Deadline: 3 December, 23:59.</w:t>
+      </w:r>
+    </w:p>
+    <w:p>
+      <w:pPr>
+        <w:rPr>
+          <w:color w:val="FF0000"/>
+          <w:lang w:val="en-US"/>
+        </w:rPr>
+      </w:pPr>
     </w:p>
     <w:p>
       <w:pPr>
@@ -1274,7 +1428,7 @@
           <w:lang w:val="en-US"/>
         </w:rPr>
         <w:drawing>
-          <wp:inline distT="0" distB="0" distL="0" distR="0">
+          <wp:inline distT="0" distB="0" distL="0" distR="0" wp14:anchorId="67BBC216" wp14:editId="2911B975">
             <wp:extent cx="5726018" cy="356870"/>
             <wp:effectExtent l="0" t="0" r="1905" b="0"/>
             <wp:docPr id="4" name="Picture 4"/>
@@ -1558,7 +1712,7 @@
           <w:lang w:val="en-US"/>
         </w:rPr>
         <w:drawing>
-          <wp:inline distT="0" distB="0" distL="0" distR="0">
+          <wp:inline distT="0" distB="0" distL="0" distR="0" wp14:anchorId="280493D3" wp14:editId="52A7C2B8">
             <wp:extent cx="5756910" cy="240030"/>
             <wp:effectExtent l="0" t="0" r="0" b="1270"/>
             <wp:docPr id="7" name="Picture 7"/>
@@ -1723,7 +1877,7 @@
           <w:lang w:val="en-US"/>
         </w:rPr>
         <w:drawing>
-          <wp:inline distT="0" distB="0" distL="0" distR="0">
+          <wp:inline distT="0" distB="0" distL="0" distR="0" wp14:anchorId="08E5E81C" wp14:editId="770636C9">
             <wp:extent cx="5756910" cy="1169670"/>
             <wp:effectExtent l="0" t="0" r="0" b="0"/>
             <wp:docPr id="6" name="Picture 6"/>
@@ -2108,6 +2262,12 @@
         </w:rPr>
         <w:t>Task 2.</w:t>
       </w:r>
+      <w:r>
+        <w:rPr>
+          <w:lang w:val="en-US"/>
+        </w:rPr>
+        <w:t xml:space="preserve"> </w:t>
+      </w:r>
     </w:p>
     <w:p>
       <w:pPr>
@@ -2198,16 +2358,12 @@
       <w:pPr>
         <w:ind w:firstLine="720"/>
         <w:rPr>
-          <w:sz w:val="20"/>
-          <w:szCs w:val="20"/>
-          <w:lang w:val="en-US"/>
-        </w:rPr>
-      </w:pPr>
-      <w:proofErr w:type="spellStart"/>
-      <w:r>
-        <w:rPr>
-          <w:sz w:val="20"/>
-          <w:szCs w:val="20"/>
+          <w:lang w:val="en-US"/>
+        </w:rPr>
+      </w:pPr>
+      <w:proofErr w:type="spellStart"/>
+      <w:r>
+        <w:rPr>
           <w:lang w:val="en-US"/>
         </w:rPr>
         <w:t>GeneId</w:t>
@@ -2215,57 +2371,31 @@
       <w:proofErr w:type="spellEnd"/>
       <w:r>
         <w:rPr>
-          <w:sz w:val="20"/>
-          <w:szCs w:val="20"/>
-          <w:lang w:val="en-US"/>
-        </w:rPr>
-        <w:t xml:space="preserve"> </w:t>
-      </w:r>
-      <w:r>
-        <w:rPr>
-          <w:sz w:val="20"/>
-          <w:szCs w:val="20"/>
+          <w:lang w:val="en-US"/>
+        </w:rPr>
+        <w:t xml:space="preserve"> </w:t>
+      </w:r>
+      <w:r>
+        <w:rPr>
           <w:lang w:val="en-US"/>
         </w:rPr>
         <w:t xml:space="preserve">  </w:t>
       </w:r>
       <w:r>
         <w:rPr>
-          <w:sz w:val="20"/>
-          <w:szCs w:val="20"/>
           <w:lang w:val="en-US"/>
         </w:rPr>
         <w:t>| NoOf</w:t>
       </w:r>
       <w:r>
         <w:rPr>
-          <w:sz w:val="20"/>
-          <w:szCs w:val="20"/>
-          <w:lang w:val="en-US"/>
-        </w:rPr>
-        <w:t>amino1 | NoOfamino2</w:t>
-      </w:r>
-      <w:r>
-        <w:rPr>
-          <w:sz w:val="20"/>
-          <w:szCs w:val="20"/>
-          <w:lang w:val="en-US"/>
-        </w:rPr>
-        <w:t>|</w:t>
-      </w:r>
-      <w:r>
-        <w:rPr>
-          <w:sz w:val="20"/>
-          <w:szCs w:val="20"/>
-          <w:lang w:val="en-US"/>
-        </w:rPr>
-        <w:t xml:space="preserve"> </w:t>
+          <w:lang w:val="en-US"/>
+        </w:rPr>
+        <w:t xml:space="preserve">amino1 | NoOfamino2| </w:t>
       </w:r>
       <w:proofErr w:type="gramStart"/>
       <w:r>
         <w:rPr>
-          <w:sz w:val="20"/>
-          <w:szCs w:val="20"/>
           <w:lang w:val="en-US"/>
         </w:rPr>
         <w:t>…..</w:t>
@@ -2273,8 +2403,6 @@
       <w:proofErr w:type="gramEnd"/>
       <w:r>
         <w:rPr>
-          <w:sz w:val="20"/>
-          <w:szCs w:val="20"/>
           <w:lang w:val="en-US"/>
         </w:rPr>
         <w:t xml:space="preserve"> | NoOfamino20 | Effect</w:t>
@@ -2283,15 +2411,11 @@
     <w:p>
       <w:pPr>
         <w:rPr>
-          <w:sz w:val="20"/>
-          <w:szCs w:val="20"/>
-          <w:lang w:val="en-US"/>
-        </w:rPr>
-      </w:pPr>
-      <w:r>
-        <w:rPr>
-          <w:sz w:val="20"/>
-          <w:szCs w:val="20"/>
+          <w:lang w:val="en-US"/>
+        </w:rPr>
+      </w:pPr>
+      <w:r>
+        <w:rPr>
           <w:lang w:val="en-US"/>
         </w:rPr>
         <w:tab/>
@@ -2299,8 +2423,6 @@
       </w:r>
       <w:r>
         <w:rPr>
-          <w:sz w:val="20"/>
-          <w:szCs w:val="20"/>
           <w:lang w:val="en-US"/>
         </w:rPr>
         <w:tab/>
@@ -2308,8 +2430,6 @@
       </w:r>
       <w:r>
         <w:rPr>
-          <w:sz w:val="20"/>
-          <w:szCs w:val="20"/>
           <w:lang w:val="en-US"/>
         </w:rPr>
         <w:tab/>
@@ -2319,15 +2439,11 @@
     <w:p>
       <w:pPr>
         <w:rPr>
-          <w:sz w:val="20"/>
-          <w:szCs w:val="20"/>
-          <w:lang w:val="en-US"/>
-        </w:rPr>
-      </w:pPr>
-      <w:r>
-        <w:rPr>
-          <w:sz w:val="20"/>
-          <w:szCs w:val="20"/>
+          <w:lang w:val="en-US"/>
+        </w:rPr>
+      </w:pPr>
+      <w:r>
+        <w:rPr>
           <w:lang w:val="en-US"/>
         </w:rPr>
         <w:tab/>
@@ -2337,15 +2453,11 @@
     <w:p>
       <w:pPr>
         <w:rPr>
-          <w:sz w:val="20"/>
-          <w:szCs w:val="20"/>
-          <w:lang w:val="en-US"/>
-        </w:rPr>
-      </w:pPr>
-      <w:r>
-        <w:rPr>
-          <w:sz w:val="20"/>
-          <w:szCs w:val="20"/>
+          <w:lang w:val="en-US"/>
+        </w:rPr>
+      </w:pPr>
+      <w:r>
+        <w:rPr>
           <w:lang w:val="en-US"/>
         </w:rPr>
         <w:t xml:space="preserve">Test Dataset: </w:t>
@@ -2355,16 +2467,12 @@
       <w:pPr>
         <w:ind w:firstLine="720"/>
         <w:rPr>
-          <w:sz w:val="20"/>
-          <w:szCs w:val="20"/>
-          <w:lang w:val="en-US"/>
-        </w:rPr>
-      </w:pPr>
-      <w:proofErr w:type="spellStart"/>
-      <w:r>
-        <w:rPr>
-          <w:sz w:val="20"/>
-          <w:szCs w:val="20"/>
+          <w:lang w:val="en-US"/>
+        </w:rPr>
+      </w:pPr>
+      <w:proofErr w:type="spellStart"/>
+      <w:r>
+        <w:rPr>
           <w:lang w:val="en-US"/>
         </w:rPr>
         <w:t>GeneId</w:t>
@@ -2372,49 +2480,13 @@
       <w:proofErr w:type="spellEnd"/>
       <w:r>
         <w:rPr>
-          <w:sz w:val="20"/>
-          <w:szCs w:val="20"/>
-          <w:lang w:val="en-US"/>
-        </w:rPr>
-        <w:t xml:space="preserve"> </w:t>
-      </w:r>
-      <w:r>
-        <w:rPr>
-          <w:sz w:val="20"/>
-          <w:szCs w:val="20"/>
-          <w:lang w:val="en-US"/>
-        </w:rPr>
-        <w:t xml:space="preserve">  </w:t>
-      </w:r>
-      <w:r>
-        <w:rPr>
-          <w:sz w:val="20"/>
-          <w:szCs w:val="20"/>
-          <w:lang w:val="en-US"/>
-        </w:rPr>
-        <w:t>| NoOfamino1 | NoOfamino2</w:t>
-      </w:r>
-      <w:r>
-        <w:rPr>
-          <w:sz w:val="20"/>
-          <w:szCs w:val="20"/>
-          <w:lang w:val="en-US"/>
-        </w:rPr>
-        <w:t>|</w:t>
-      </w:r>
-      <w:r>
-        <w:rPr>
-          <w:sz w:val="20"/>
-          <w:szCs w:val="20"/>
-          <w:lang w:val="en-US"/>
-        </w:rPr>
-        <w:t xml:space="preserve"> </w:t>
+          <w:lang w:val="en-US"/>
+        </w:rPr>
+        <w:t xml:space="preserve">   | NoOfamino1 | NoOfamino2| </w:t>
       </w:r>
       <w:proofErr w:type="gramStart"/>
       <w:r>
         <w:rPr>
-          <w:sz w:val="20"/>
-          <w:szCs w:val="20"/>
           <w:lang w:val="en-US"/>
         </w:rPr>
         <w:t>…..</w:t>
@@ -2422,8 +2494,6 @@
       <w:proofErr w:type="gramEnd"/>
       <w:r>
         <w:rPr>
-          <w:sz w:val="20"/>
-          <w:szCs w:val="20"/>
           <w:lang w:val="en-US"/>
         </w:rPr>
         <w:t xml:space="preserve"> | NoOfamino20 </w:t>
@@ -2432,15 +2502,11 @@
     <w:p>
       <w:pPr>
         <w:rPr>
-          <w:sz w:val="20"/>
-          <w:szCs w:val="20"/>
-          <w:lang w:val="en-US"/>
-        </w:rPr>
-      </w:pPr>
-      <w:r>
-        <w:rPr>
-          <w:sz w:val="20"/>
-          <w:szCs w:val="20"/>
+          <w:lang w:val="en-US"/>
+        </w:rPr>
+      </w:pPr>
+      <w:r>
+        <w:rPr>
           <w:lang w:val="en-US"/>
         </w:rPr>
         <w:tab/>
@@ -2448,8 +2514,6 @@
       </w:r>
       <w:r>
         <w:rPr>
-          <w:sz w:val="20"/>
-          <w:szCs w:val="20"/>
           <w:lang w:val="en-US"/>
         </w:rPr>
         <w:tab/>
@@ -2457,8 +2521,6 @@
       </w:r>
       <w:r>
         <w:rPr>
-          <w:sz w:val="20"/>
-          <w:szCs w:val="20"/>
           <w:lang w:val="en-US"/>
         </w:rPr>
         <w:tab/>
@@ -2468,15 +2530,11 @@
     <w:p>
       <w:pPr>
         <w:rPr>
-          <w:sz w:val="20"/>
-          <w:szCs w:val="20"/>
-          <w:lang w:val="en-US"/>
-        </w:rPr>
-      </w:pPr>
-      <w:r>
-        <w:rPr>
-          <w:sz w:val="20"/>
-          <w:szCs w:val="20"/>
+          <w:lang w:val="en-US"/>
+        </w:rPr>
+      </w:pPr>
+      <w:r>
+        <w:rPr>
           <w:lang w:val="en-US"/>
         </w:rPr>
         <w:tab/>
@@ -2486,16 +2544,12 @@
     <w:p>
       <w:pPr>
         <w:rPr>
-          <w:sz w:val="20"/>
-          <w:szCs w:val="20"/>
-          <w:lang w:val="en-US"/>
-        </w:rPr>
-      </w:pPr>
-      <w:proofErr w:type="spellStart"/>
-      <w:r>
-        <w:rPr>
-          <w:sz w:val="20"/>
-          <w:szCs w:val="20"/>
+          <w:lang w:val="en-US"/>
+        </w:rPr>
+      </w:pPr>
+      <w:proofErr w:type="spellStart"/>
+      <w:r>
+        <w:rPr>
           <w:lang w:val="en-US"/>
         </w:rPr>
         <w:t>Vom</w:t>
@@ -2503,17 +2557,13 @@
       <w:proofErr w:type="spellEnd"/>
       <w:r>
         <w:rPr>
-          <w:sz w:val="20"/>
-          <w:szCs w:val="20"/>
-          <w:lang w:val="en-US"/>
-        </w:rPr>
-        <w:t xml:space="preserve"> </w:t>
-      </w:r>
-      <w:proofErr w:type="spellStart"/>
-      <w:r>
-        <w:rPr>
-          <w:sz w:val="20"/>
-          <w:szCs w:val="20"/>
+          <w:lang w:val="en-US"/>
+        </w:rPr>
+        <w:t xml:space="preserve"> </w:t>
+      </w:r>
+      <w:proofErr w:type="spellStart"/>
+      <w:r>
+        <w:rPr>
           <w:lang w:val="en-US"/>
         </w:rPr>
         <w:t>folosi</w:t>
@@ -2521,8 +2571,6 @@
       <w:proofErr w:type="spellEnd"/>
       <w:r>
         <w:rPr>
-          <w:sz w:val="20"/>
-          <w:szCs w:val="20"/>
           <w:lang w:val="en-US"/>
         </w:rPr>
         <w:t xml:space="preserve"> o </w:t>
@@ -2530,8 +2578,6 @@
       <w:proofErr w:type="spellStart"/>
       <w:r>
         <w:rPr>
-          <w:sz w:val="20"/>
-          <w:szCs w:val="20"/>
           <w:lang w:val="en-US"/>
         </w:rPr>
         <w:t>librarie</w:t>
@@ -2539,8 +2585,6 @@
       <w:proofErr w:type="spellEnd"/>
       <w:r>
         <w:rPr>
-          <w:sz w:val="20"/>
-          <w:szCs w:val="20"/>
           <w:lang w:val="en-US"/>
         </w:rPr>
         <w:t xml:space="preserve"> din python cu care </w:t>
@@ -2548,8 +2592,6 @@
       <w:proofErr w:type="spellStart"/>
       <w:r>
         <w:rPr>
-          <w:sz w:val="20"/>
-          <w:szCs w:val="20"/>
           <w:lang w:val="en-US"/>
         </w:rPr>
         <w:t>sa</w:t>
@@ -2557,17 +2599,13 @@
       <w:proofErr w:type="spellEnd"/>
       <w:r>
         <w:rPr>
-          <w:sz w:val="20"/>
-          <w:szCs w:val="20"/>
-          <w:lang w:val="en-US"/>
-        </w:rPr>
-        <w:t xml:space="preserve"> </w:t>
-      </w:r>
-      <w:proofErr w:type="spellStart"/>
-      <w:r>
-        <w:rPr>
-          <w:sz w:val="20"/>
-          <w:szCs w:val="20"/>
+          <w:lang w:val="en-US"/>
+        </w:rPr>
+        <w:t xml:space="preserve"> </w:t>
+      </w:r>
+      <w:proofErr w:type="spellStart"/>
+      <w:r>
+        <w:rPr>
           <w:lang w:val="en-US"/>
         </w:rPr>
         <w:t>antrenam</w:t>
@@ -2575,8 +2613,6 @@
       <w:proofErr w:type="spellEnd"/>
       <w:r>
         <w:rPr>
-          <w:sz w:val="20"/>
-          <w:szCs w:val="20"/>
           <w:lang w:val="en-US"/>
         </w:rPr>
         <w:t xml:space="preserve"> un model. Cred ca </w:t>
@@ -2584,8 +2620,6 @@
       <w:proofErr w:type="spellStart"/>
       <w:r>
         <w:rPr>
-          <w:sz w:val="20"/>
-          <w:szCs w:val="20"/>
           <w:lang w:val="en-US"/>
         </w:rPr>
         <w:t>putem</w:t>
@@ -2593,8 +2627,6 @@
       <w:proofErr w:type="spellEnd"/>
       <w:r>
         <w:rPr>
-          <w:sz w:val="20"/>
-          <w:szCs w:val="20"/>
           <w:lang w:val="en-US"/>
         </w:rPr>
         <w:t xml:space="preserve"> face 2 </w:t>
@@ -2602,8 +2634,6 @@
       <w:proofErr w:type="spellStart"/>
       <w:r>
         <w:rPr>
-          <w:sz w:val="20"/>
-          <w:szCs w:val="20"/>
           <w:lang w:val="en-US"/>
         </w:rPr>
         <w:t>metode</w:t>
@@ -2611,8 +2641,6 @@
       <w:proofErr w:type="spellEnd"/>
       <w:r>
         <w:rPr>
-          <w:sz w:val="20"/>
-          <w:szCs w:val="20"/>
           <w:lang w:val="en-US"/>
         </w:rPr>
         <w:t xml:space="preserve">, </w:t>
@@ -2620,8 +2648,6 @@
       <w:proofErr w:type="spellStart"/>
       <w:r>
         <w:rPr>
-          <w:sz w:val="20"/>
-          <w:szCs w:val="20"/>
           <w:lang w:val="en-US"/>
         </w:rPr>
         <w:t>respectiv</w:t>
@@ -2629,8 +2655,6 @@
       <w:proofErr w:type="spellEnd"/>
       <w:r>
         <w:rPr>
-          <w:sz w:val="20"/>
-          <w:szCs w:val="20"/>
           <w:lang w:val="en-US"/>
         </w:rPr>
         <w:t>:</w:t>
@@ -2639,41 +2663,124 @@
     <w:p>
       <w:pPr>
         <w:rPr>
-          <w:sz w:val="20"/>
-          <w:szCs w:val="20"/>
-          <w:lang w:val="en-US"/>
-        </w:rPr>
-      </w:pPr>
-      <w:r>
-        <w:rPr>
-          <w:sz w:val="20"/>
-          <w:szCs w:val="20"/>
+          <w:color w:val="FF0000"/>
+          <w:lang w:val="en-US"/>
+        </w:rPr>
+      </w:pPr>
+      <w:r>
+        <w:rPr>
           <w:lang w:val="en-US"/>
         </w:rPr>
         <w:tab/>
         <w:t xml:space="preserve">Task 2.1 </w:t>
       </w:r>
-    </w:p>
-    <w:p>
-      <w:pPr>
-        <w:rPr>
-          <w:sz w:val="20"/>
-          <w:szCs w:val="20"/>
-          <w:lang w:val="en-US"/>
-        </w:rPr>
-      </w:pPr>
-      <w:r>
-        <w:rPr>
-          <w:sz w:val="20"/>
-          <w:szCs w:val="20"/>
+      <w:r>
+        <w:rPr>
+          <w:lang w:val="en-US"/>
+        </w:rPr>
+        <w:t xml:space="preserve">Assigned to </w:t>
+      </w:r>
+      <w:proofErr w:type="spellStart"/>
+      <w:r>
+        <w:rPr>
+          <w:b/>
+          <w:lang w:val="en-US"/>
+        </w:rPr>
+        <w:t>Ouatu</w:t>
+      </w:r>
+      <w:proofErr w:type="spellEnd"/>
+      <w:r>
+        <w:rPr>
+          <w:b/>
+          <w:lang w:val="en-US"/>
+        </w:rPr>
+        <w:t xml:space="preserve"> Bogdan</w:t>
+      </w:r>
+      <w:r>
+        <w:rPr>
+          <w:lang w:val="en-US"/>
+        </w:rPr>
+        <w:t xml:space="preserve"> &amp;&amp; </w:t>
+      </w:r>
+      <w:r>
+        <w:rPr>
+          <w:b/>
+          <w:lang w:val="en-US"/>
+        </w:rPr>
+        <w:t xml:space="preserve">Robert </w:t>
+      </w:r>
+      <w:proofErr w:type="spellStart"/>
+      <w:proofErr w:type="gramStart"/>
+      <w:r>
+        <w:rPr>
+          <w:b/>
+          <w:lang w:val="en-US"/>
+        </w:rPr>
+        <w:t>Dupu</w:t>
+      </w:r>
+      <w:proofErr w:type="spellEnd"/>
+      <w:r>
+        <w:rPr>
+          <w:lang w:val="en-US"/>
+        </w:rPr>
+        <w:t xml:space="preserve"> </w:t>
+      </w:r>
+      <w:r>
+        <w:rPr>
+          <w:lang w:val="en-US"/>
+        </w:rPr>
+        <w:t>,</w:t>
+      </w:r>
+      <w:proofErr w:type="gramEnd"/>
+      <w:r>
+        <w:rPr>
+          <w:lang w:val="en-US"/>
+        </w:rPr>
+        <w:t xml:space="preserve"> </w:t>
+      </w:r>
+      <w:r>
+        <w:rPr>
+          <w:color w:val="FF0000"/>
+          <w:lang w:val="en-US"/>
+        </w:rPr>
+        <w:t xml:space="preserve">Deadline: </w:t>
+      </w:r>
+      <w:r>
+        <w:rPr>
+          <w:color w:val="FF0000"/>
+          <w:lang w:val="en-US"/>
+        </w:rPr>
+        <w:t>4</w:t>
+      </w:r>
+      <w:r>
+        <w:rPr>
+          <w:color w:val="FF0000"/>
+          <w:lang w:val="en-US"/>
+        </w:rPr>
+        <w:t xml:space="preserve"> December, 23:59.</w:t>
+      </w:r>
+    </w:p>
+    <w:p>
+      <w:pPr>
+        <w:rPr>
+          <w:lang w:val="en-US"/>
+        </w:rPr>
+      </w:pPr>
+    </w:p>
+    <w:p>
+      <w:pPr>
+        <w:rPr>
+          <w:lang w:val="en-US"/>
+        </w:rPr>
+      </w:pPr>
+      <w:r>
+        <w:rPr>
           <w:lang w:val="en-US"/>
         </w:rPr>
         <w:tab/>
       </w:r>
       <w:r>
         <w:rPr>
-          <w:sz w:val="20"/>
-          <w:szCs w:val="20"/>
           <w:lang w:val="en-US"/>
         </w:rPr>
         <w:tab/>
@@ -2682,8 +2789,6 @@
       <w:proofErr w:type="spellStart"/>
       <w:r>
         <w:rPr>
-          <w:sz w:val="20"/>
-          <w:szCs w:val="20"/>
           <w:lang w:val="en-US"/>
         </w:rPr>
         <w:t>pentru</w:t>
@@ -2691,17 +2796,13 @@
       <w:proofErr w:type="spellEnd"/>
       <w:r>
         <w:rPr>
-          <w:sz w:val="20"/>
-          <w:szCs w:val="20"/>
-          <w:lang w:val="en-US"/>
-        </w:rPr>
-        <w:t xml:space="preserve"> </w:t>
-      </w:r>
-      <w:proofErr w:type="spellStart"/>
-      <w:r>
-        <w:rPr>
-          <w:sz w:val="20"/>
-          <w:szCs w:val="20"/>
+          <w:lang w:val="en-US"/>
+        </w:rPr>
+        <w:t xml:space="preserve"> </w:t>
+      </w:r>
+      <w:proofErr w:type="spellStart"/>
+      <w:r>
+        <w:rPr>
           <w:lang w:val="en-US"/>
         </w:rPr>
         <w:t>clasificare</w:t>
@@ -2712,15 +2813,11 @@
       <w:pPr>
         <w:ind w:left="720" w:firstLine="720"/>
         <w:rPr>
-          <w:sz w:val="20"/>
-          <w:szCs w:val="20"/>
-          <w:lang w:val="en-US"/>
-        </w:rPr>
-      </w:pPr>
-      <w:r>
-        <w:rPr>
-          <w:sz w:val="20"/>
-          <w:szCs w:val="20"/>
+          <w:lang w:val="en-US"/>
+        </w:rPr>
+      </w:pPr>
+      <w:r>
+        <w:rPr>
           <w:lang w:val="en-US"/>
         </w:rPr>
         <w:t>https://scikit-learn.org/stable/modules/neighbors.html</w:t>
@@ -2729,41 +2826,103 @@
     <w:p>
       <w:pPr>
         <w:rPr>
-          <w:sz w:val="20"/>
-          <w:szCs w:val="20"/>
-          <w:lang w:val="en-US"/>
-        </w:rPr>
-      </w:pPr>
-      <w:r>
-        <w:rPr>
-          <w:sz w:val="20"/>
-          <w:szCs w:val="20"/>
+          <w:color w:val="FF0000"/>
+          <w:lang w:val="en-US"/>
+        </w:rPr>
+      </w:pPr>
+      <w:r>
+        <w:rPr>
           <w:lang w:val="en-US"/>
         </w:rPr>
         <w:tab/>
         <w:t xml:space="preserve">Task 2.2 </w:t>
       </w:r>
-    </w:p>
-    <w:p>
-      <w:pPr>
-        <w:rPr>
-          <w:sz w:val="20"/>
-          <w:szCs w:val="20"/>
-          <w:lang w:val="en-US"/>
-        </w:rPr>
-      </w:pPr>
-      <w:r>
-        <w:rPr>
-          <w:sz w:val="20"/>
-          <w:szCs w:val="20"/>
+      <w:r>
+        <w:rPr>
+          <w:lang w:val="en-US"/>
+        </w:rPr>
+        <w:t xml:space="preserve">Assigned to </w:t>
+      </w:r>
+      <w:r>
+        <w:rPr>
+          <w:b/>
+          <w:lang w:val="en-US"/>
+        </w:rPr>
+        <w:t xml:space="preserve">Alex </w:t>
+      </w:r>
+      <w:proofErr w:type="spellStart"/>
+      <w:r>
+        <w:rPr>
+          <w:b/>
+          <w:lang w:val="en-US"/>
+        </w:rPr>
+        <w:t>Silistru</w:t>
+      </w:r>
+      <w:proofErr w:type="spellEnd"/>
+      <w:r>
+        <w:rPr>
+          <w:lang w:val="en-US"/>
+        </w:rPr>
+        <w:t xml:space="preserve"> </w:t>
+      </w:r>
+      <w:r>
+        <w:rPr>
+          <w:lang w:val="en-US"/>
+        </w:rPr>
+        <w:t xml:space="preserve">&amp;&amp; </w:t>
+      </w:r>
+      <w:r>
+        <w:rPr>
+          <w:b/>
+          <w:lang w:val="en-US"/>
+        </w:rPr>
+        <w:t xml:space="preserve">Mihai Andrei </w:t>
+      </w:r>
+      <w:proofErr w:type="spellStart"/>
+      <w:proofErr w:type="gramStart"/>
+      <w:r>
+        <w:rPr>
+          <w:b/>
+          <w:lang w:val="en-US"/>
+        </w:rPr>
+        <w:t>Costandache</w:t>
+      </w:r>
+      <w:proofErr w:type="spellEnd"/>
+      <w:r>
+        <w:rPr>
+          <w:lang w:val="en-US"/>
+        </w:rPr>
+        <w:t xml:space="preserve"> ,</w:t>
+      </w:r>
+      <w:proofErr w:type="gramEnd"/>
+      <w:r>
+        <w:rPr>
+          <w:lang w:val="en-US"/>
+        </w:rPr>
+        <w:t xml:space="preserve"> </w:t>
+      </w:r>
+      <w:r>
+        <w:rPr>
+          <w:color w:val="FF0000"/>
+          <w:lang w:val="en-US"/>
+        </w:rPr>
+        <w:t>Deadline: 4 December, 23:59.</w:t>
+      </w:r>
+    </w:p>
+    <w:p>
+      <w:pPr>
+        <w:rPr>
+          <w:lang w:val="en-US"/>
+        </w:rPr>
+      </w:pPr>
+      <w:r>
+        <w:rPr>
           <w:lang w:val="en-US"/>
         </w:rPr>
         <w:tab/>
       </w:r>
       <w:r>
         <w:rPr>
-          <w:sz w:val="20"/>
-          <w:szCs w:val="20"/>
           <w:lang w:val="en-US"/>
         </w:rPr>
         <w:tab/>
@@ -2772,8 +2931,6 @@
       <w:proofErr w:type="spellStart"/>
       <w:r>
         <w:rPr>
-          <w:sz w:val="20"/>
-          <w:szCs w:val="20"/>
           <w:lang w:val="en-US"/>
         </w:rPr>
         <w:t>pentru</w:t>
@@ -2781,17 +2938,13 @@
       <w:proofErr w:type="spellEnd"/>
       <w:r>
         <w:rPr>
-          <w:sz w:val="20"/>
-          <w:szCs w:val="20"/>
-          <w:lang w:val="en-US"/>
-        </w:rPr>
-        <w:t xml:space="preserve"> </w:t>
-      </w:r>
-      <w:proofErr w:type="spellStart"/>
-      <w:r>
-        <w:rPr>
-          <w:sz w:val="20"/>
-          <w:szCs w:val="20"/>
+          <w:lang w:val="en-US"/>
+        </w:rPr>
+        <w:t xml:space="preserve"> </w:t>
+      </w:r>
+      <w:proofErr w:type="spellStart"/>
+      <w:r>
+        <w:rPr>
           <w:lang w:val="en-US"/>
         </w:rPr>
         <w:t>clasificare</w:t>
@@ -2802,15 +2955,11 @@
       <w:pPr>
         <w:ind w:left="720" w:firstLine="720"/>
         <w:rPr>
-          <w:sz w:val="20"/>
-          <w:szCs w:val="20"/>
-          <w:lang w:val="en-US"/>
-        </w:rPr>
-      </w:pPr>
-      <w:r>
-        <w:rPr>
-          <w:sz w:val="20"/>
-          <w:szCs w:val="20"/>
+          <w:lang w:val="en-US"/>
+        </w:rPr>
+      </w:pPr>
+      <w:r>
+        <w:rPr>
           <w:lang w:val="en-US"/>
         </w:rPr>
         <w:t>https://scikit-learn.org/stable/modules/tree.html</w:t>

</xml_diff>